<commit_message>
add: W7 - W9
</commit_message>
<xml_diff>
--- a/HW8/report/report.docx
+++ b/HW8/report/report.docx
@@ -27,6 +27,16 @@
           <w:rFonts w:ascii="Calibri" w:hAnsi="Calibri" w:cs="Calibri"/>
         </w:rPr>
       </w:pPr>
+    </w:p>
+    <w:p>
+      <w:pPr>
+        <w:widowControl/>
+        <w:spacing w:line="240" w:lineRule="auto"/>
+        <w:ind w:firstLineChars="0" w:firstLine="0"/>
+        <w:rPr>
+          <w:rFonts w:ascii="Calibri" w:hAnsi="Calibri" w:cs="Calibri"/>
+        </w:rPr>
+      </w:pPr>
       <w:r>
         <w:rPr>
           <w:rFonts w:ascii="Calibri" w:hAnsi="Calibri" w:cs="Calibri"/>
@@ -61,6 +71,56 @@
       </w:pPr>
       <w:r>
         <w:rPr>
+          <w:noProof/>
+        </w:rPr>
+        <w:drawing>
+          <wp:inline distT="0" distB="0" distL="0" distR="0" wp14:anchorId="1C8463BA" wp14:editId="1DF286AD">
+            <wp:extent cx="4581525" cy="781050"/>
+            <wp:effectExtent l="0" t="0" r="9525" b="0"/>
+            <wp:docPr id="1" name="图片 1"/>
+            <wp:cNvGraphicFramePr>
+              <a:graphicFrameLocks xmlns:a="http://schemas.openxmlformats.org/drawingml/2006/main" noChangeAspect="1"/>
+            </wp:cNvGraphicFramePr>
+            <a:graphic xmlns:a="http://schemas.openxmlformats.org/drawingml/2006/main">
+              <a:graphicData uri="http://schemas.openxmlformats.org/drawingml/2006/picture">
+                <pic:pic xmlns:pic="http://schemas.openxmlformats.org/drawingml/2006/picture">
+                  <pic:nvPicPr>
+                    <pic:cNvPr id="1" name=""/>
+                    <pic:cNvPicPr/>
+                  </pic:nvPicPr>
+                  <pic:blipFill>
+                    <a:blip r:embed="rId6"/>
+                    <a:stretch>
+                      <a:fillRect/>
+                    </a:stretch>
+                  </pic:blipFill>
+                  <pic:spPr>
+                    <a:xfrm>
+                      <a:off x="0" y="0"/>
+                      <a:ext cx="4581525" cy="781050"/>
+                    </a:xfrm>
+                    <a:prstGeom prst="rect">
+                      <a:avLst/>
+                    </a:prstGeom>
+                  </pic:spPr>
+                </pic:pic>
+              </a:graphicData>
+            </a:graphic>
+          </wp:inline>
+        </w:drawing>
+      </w:r>
+    </w:p>
+    <w:p>
+      <w:pPr>
+        <w:widowControl/>
+        <w:spacing w:line="240" w:lineRule="auto"/>
+        <w:ind w:firstLineChars="0" w:firstLine="0"/>
+        <w:rPr>
+          <w:rFonts w:ascii="Calibri" w:hAnsi="Calibri" w:cs="Calibri"/>
+        </w:rPr>
+      </w:pPr>
+      <w:r>
+        <w:rPr>
           <w:rFonts w:ascii="Calibri" w:hAnsi="Calibri" w:cs="Calibri"/>
         </w:rPr>
         <w:t xml:space="preserve"> </w:t>
@@ -76,88 +136,395 @@
       <w:pPr>
         <w:widowControl/>
         <w:spacing w:line="240" w:lineRule="auto"/>
-        <w:ind w:firstLineChars="0" w:firstLine="0"/>
-        <w:rPr>
-          <w:rFonts w:ascii="Calibri" w:hAnsi="Calibri" w:cs="Calibri"/>
-        </w:rPr>
-      </w:pPr>
-      <w:r>
-        <w:rPr>
-          <w:rFonts w:ascii="Calibri" w:hAnsi="Calibri" w:cs="Calibri"/>
+        <w:ind w:firstLineChars="0"/>
+        <w:rPr>
+          <w:rFonts w:ascii="宋体" w:hAnsi="宋体" w:cs="宋体"/>
+          <w:kern w:val="0"/>
+          <w:szCs w:val="24"/>
+        </w:rPr>
+      </w:pPr>
+      <w:r>
+        <w:rPr>
+          <w:rFonts w:ascii="Arial" w:hAnsi="Arial" w:cs="Arial"/>
+          <w:color w:val="000000"/>
+          <w:kern w:val="0"/>
+          <w:sz w:val="22"/>
         </w:rPr>
         <w:lastRenderedPageBreak/>
-        <w:t>I</w:t>
-      </w:r>
-      <w:r>
+        <w:t>input:</w:t>
+      </w:r>
+    </w:p>
+    <w:p>
+      <w:pPr>
+        <w:widowControl/>
+        <w:spacing w:line="240" w:lineRule="auto"/>
+        <w:ind w:left="720" w:firstLineChars="0" w:firstLine="720"/>
+        <w:rPr>
+          <w:rFonts w:ascii="宋体" w:hAnsi="宋体" w:cs="宋体"/>
+          <w:kern w:val="0"/>
+          <w:szCs w:val="24"/>
+        </w:rPr>
+      </w:pPr>
+      <w:r>
+        <w:rPr>
+          <w:rFonts w:ascii="Courier New" w:hAnsi="Courier New" w:cs="Courier New"/>
+          <w:color w:val="000000"/>
+          <w:kern w:val="0"/>
+          <w:sz w:val="22"/>
+        </w:rPr>
+        <w:t>A G C T T G</w:t>
+      </w:r>
+    </w:p>
+    <w:p>
+      <w:pPr>
+        <w:widowControl/>
+        <w:spacing w:line="240" w:lineRule="auto"/>
+        <w:ind w:firstLineChars="0" w:firstLine="0"/>
+        <w:rPr>
+          <w:rFonts w:ascii="宋体" w:hAnsi="宋体" w:cs="宋体"/>
+          <w:kern w:val="0"/>
+          <w:szCs w:val="24"/>
+        </w:rPr>
+      </w:pPr>
+      <w:r>
+        <w:rPr>
+          <w:rFonts w:ascii="Courier New" w:hAnsi="Courier New" w:cs="Courier New"/>
+          <w:color w:val="000000"/>
+          <w:kern w:val="0"/>
+          <w:sz w:val="22"/>
+        </w:rPr>
+        <w:tab/>
+      </w:r>
+      <w:r>
+        <w:rPr>
+          <w:rFonts w:ascii="Courier New" w:hAnsi="Courier New" w:cs="Courier New"/>
+          <w:color w:val="000000"/>
+          <w:kern w:val="0"/>
+          <w:sz w:val="22"/>
+        </w:rPr>
+        <w:tab/>
+      </w:r>
+      <w:r>
+        <w:rPr>
+          <w:rFonts w:ascii="Courier New" w:hAnsi="Courier New" w:cs="Courier New"/>
+          <w:color w:val="000000"/>
+          <w:kern w:val="0"/>
+          <w:sz w:val="22"/>
+        </w:rPr>
+        <w:tab/>
+        <w:t xml:space="preserve">  </w:t>
+      </w:r>
+      <w:r>
+        <w:rPr>
+          <w:rFonts w:ascii="Courier New" w:hAnsi="Courier New" w:cs="Courier New"/>
+          <w:color w:val="000000"/>
+          <w:kern w:val="0"/>
+          <w:sz w:val="22"/>
+        </w:rPr>
+        <w:t>T G C G A A</w:t>
+      </w:r>
+    </w:p>
+    <w:p>
+      <w:pPr>
+        <w:widowControl/>
+        <w:spacing w:line="240" w:lineRule="auto"/>
+        <w:ind w:firstLineChars="0" w:firstLine="0"/>
+        <w:rPr>
+          <w:rFonts w:ascii="宋体" w:hAnsi="宋体" w:cs="宋体"/>
+          <w:kern w:val="0"/>
+          <w:szCs w:val="24"/>
+        </w:rPr>
+      </w:pPr>
+      <w:r>
+        <w:rPr>
+          <w:rFonts w:ascii="Courier New" w:hAnsi="Courier New" w:cs="Courier New"/>
+          <w:color w:val="000000"/>
+          <w:kern w:val="0"/>
+          <w:sz w:val="22"/>
+        </w:rPr>
+        <w:tab/>
+      </w:r>
+      <w:r>
+        <w:rPr>
+          <w:rFonts w:ascii="Courier New" w:hAnsi="Courier New" w:cs="Courier New"/>
+          <w:color w:val="000000"/>
+          <w:kern w:val="0"/>
+          <w:sz w:val="22"/>
+        </w:rPr>
+        <w:tab/>
+      </w:r>
+    </w:p>
+    <w:p>
+      <w:pPr>
+        <w:widowControl/>
+        <w:spacing w:line="240" w:lineRule="auto"/>
+        <w:ind w:firstLineChars="0"/>
+        <w:rPr>
+          <w:rFonts w:ascii="宋体" w:hAnsi="宋体" w:cs="宋体"/>
+          <w:kern w:val="0"/>
+          <w:szCs w:val="24"/>
+        </w:rPr>
+      </w:pPr>
+      <w:r>
+        <w:rPr>
+          <w:rFonts w:ascii="Arial" w:hAnsi="Arial" w:cs="Arial"/>
+          <w:color w:val="000000"/>
+          <w:kern w:val="0"/>
+          <w:sz w:val="22"/>
+        </w:rPr>
+        <w:t>output:</w:t>
+      </w:r>
+    </w:p>
+    <w:p>
+      <w:pPr>
+        <w:widowControl/>
+        <w:spacing w:line="240" w:lineRule="auto"/>
+        <w:ind w:left="1440" w:firstLineChars="0" w:firstLine="0"/>
+        <w:rPr>
+          <w:rFonts w:ascii="宋体" w:hAnsi="宋体" w:cs="宋体"/>
+          <w:kern w:val="0"/>
+          <w:szCs w:val="24"/>
+        </w:rPr>
+      </w:pPr>
+      <w:r>
+        <w:rPr>
+          <w:rFonts w:ascii="Courier New" w:hAnsi="Courier New" w:cs="Courier New"/>
+          <w:color w:val="000000"/>
+          <w:kern w:val="0"/>
+          <w:sz w:val="22"/>
+        </w:rPr>
+        <w:t>A _ G C T T G</w:t>
+      </w:r>
+    </w:p>
+    <w:p>
+      <w:pPr>
+        <w:widowControl/>
+        <w:spacing w:line="240" w:lineRule="auto"/>
+        <w:ind w:left="1440" w:firstLineChars="0" w:firstLine="0"/>
+        <w:rPr>
+          <w:rFonts w:ascii="宋体" w:hAnsi="宋体" w:cs="宋体"/>
+          <w:kern w:val="0"/>
+          <w:szCs w:val="24"/>
+        </w:rPr>
+      </w:pPr>
+      <w:r>
+        <w:rPr>
+          <w:rFonts w:ascii="Courier New" w:hAnsi="Courier New" w:cs="Courier New"/>
+          <w:color w:val="000000"/>
+          <w:kern w:val="0"/>
+          <w:sz w:val="22"/>
+        </w:rPr>
+        <w:t>T G C G A A _</w:t>
+      </w:r>
+      <w:r>
+        <w:rPr>
+          <w:rFonts w:ascii="Courier New" w:hAnsi="Courier New" w:cs="Courier New"/>
+          <w:color w:val="000000"/>
+          <w:kern w:val="0"/>
+          <w:sz w:val="22"/>
+        </w:rPr>
+        <w:br/>
+      </w:r>
+    </w:p>
+    <w:p>
+      <w:pPr>
+        <w:widowControl/>
+        <w:spacing w:line="240" w:lineRule="auto"/>
+        <w:ind w:firstLineChars="0" w:firstLine="0"/>
+        <w:rPr>
+          <w:rFonts w:ascii="Calibri" w:hAnsi="Calibri" w:cs="Calibri"/>
+        </w:rPr>
+      </w:pPr>
+    </w:p>
+    <w:p>
+      <w:pPr>
+        <w:widowControl/>
+        <w:spacing w:line="240" w:lineRule="auto"/>
+        <w:ind w:firstLineChars="0" w:firstLine="0"/>
         <w:rPr>
           <w:rFonts w:ascii="Calibri" w:hAnsi="Calibri" w:cs="Calibri" w:hint="eastAsia"/>
         </w:rPr>
-        <w:t>nput</w:t>
-      </w:r>
-      <w:r>
-        <w:rPr>
-          <w:rFonts w:ascii="Calibri" w:hAnsi="Calibri" w:cs="Calibri"/>
-        </w:rPr>
-        <w:t xml:space="preserve">: </w:t>
-      </w:r>
-    </w:p>
-    <w:p>
-      <w:pPr>
-        <w:widowControl/>
-        <w:spacing w:line="240" w:lineRule="auto"/>
-        <w:ind w:firstLineChars="0" w:firstLine="0"/>
-        <w:rPr>
-          <w:rFonts w:ascii="Calibri" w:hAnsi="Calibri" w:cs="Calibri"/>
-        </w:rPr>
-      </w:pPr>
-    </w:p>
-    <w:p>
-      <w:pPr>
-        <w:widowControl/>
-        <w:spacing w:line="240" w:lineRule="auto"/>
-        <w:ind w:firstLineChars="0" w:firstLine="0"/>
-        <w:rPr>
-          <w:rFonts w:ascii="Calibri" w:hAnsi="Calibri" w:cs="Calibri"/>
-        </w:rPr>
-      </w:pPr>
-      <w:r>
-        <w:rPr>
-          <w:rFonts w:ascii="Calibri" w:hAnsi="Calibri" w:cs="Calibri"/>
-        </w:rPr>
-        <w:t>O</w:t>
+      </w:pPr>
+    </w:p>
+    <w:p>
+      <w:pPr>
+        <w:widowControl/>
+        <w:spacing w:line="240" w:lineRule="auto"/>
+        <w:ind w:firstLineChars="0" w:firstLine="0"/>
+        <w:rPr>
+          <w:rFonts w:ascii="Calibri" w:hAnsi="Calibri" w:cs="Calibri"/>
+        </w:rPr>
+      </w:pPr>
+      <w:r>
+        <w:rPr>
+          <w:noProof/>
+        </w:rPr>
+        <w:drawing>
+          <wp:inline distT="0" distB="0" distL="0" distR="0" wp14:anchorId="0540A87C" wp14:editId="1C8C5FCF">
+            <wp:extent cx="4533900" cy="1181100"/>
+            <wp:effectExtent l="0" t="0" r="0" b="0"/>
+            <wp:docPr id="2" name="图片 2"/>
+            <wp:cNvGraphicFramePr>
+              <a:graphicFrameLocks xmlns:a="http://schemas.openxmlformats.org/drawingml/2006/main" noChangeAspect="1"/>
+            </wp:cNvGraphicFramePr>
+            <a:graphic xmlns:a="http://schemas.openxmlformats.org/drawingml/2006/main">
+              <a:graphicData uri="http://schemas.openxmlformats.org/drawingml/2006/picture">
+                <pic:pic xmlns:pic="http://schemas.openxmlformats.org/drawingml/2006/picture">
+                  <pic:nvPicPr>
+                    <pic:cNvPr id="1" name=""/>
+                    <pic:cNvPicPr/>
+                  </pic:nvPicPr>
+                  <pic:blipFill>
+                    <a:blip r:embed="rId7"/>
+                    <a:stretch>
+                      <a:fillRect/>
+                    </a:stretch>
+                  </pic:blipFill>
+                  <pic:spPr>
+                    <a:xfrm>
+                      <a:off x="0" y="0"/>
+                      <a:ext cx="4533900" cy="1181100"/>
+                    </a:xfrm>
+                    <a:prstGeom prst="rect">
+                      <a:avLst/>
+                    </a:prstGeom>
+                  </pic:spPr>
+                </pic:pic>
+              </a:graphicData>
+            </a:graphic>
+          </wp:inline>
+        </w:drawing>
+      </w:r>
+    </w:p>
+    <w:p>
+      <w:pPr>
+        <w:widowControl/>
+        <w:spacing w:line="240" w:lineRule="auto"/>
+        <w:ind w:firstLineChars="0" w:firstLine="0"/>
+        <w:rPr>
+          <w:rFonts w:ascii="Calibri" w:hAnsi="Calibri" w:cs="Calibri"/>
+        </w:rPr>
+      </w:pPr>
+    </w:p>
+    <w:p>
+      <w:pPr>
+        <w:widowControl/>
+        <w:spacing w:line="240" w:lineRule="auto"/>
+        <w:ind w:firstLineChars="0" w:firstLine="0"/>
+        <w:rPr>
+          <w:rFonts w:ascii="Calibri" w:hAnsi="Calibri" w:cs="Calibri"/>
+        </w:rPr>
+      </w:pPr>
+      <w:r>
+        <w:rPr>
+          <w:rFonts w:ascii="Calibri" w:hAnsi="Calibri" w:cs="Calibri"/>
+        </w:rPr>
+        <w:br w:type="page"/>
+      </w:r>
+      <w:r>
+        <w:rPr>
+          <w:rFonts w:ascii="Calibri" w:hAnsi="Calibri" w:cs="Calibri"/>
+        </w:rPr>
+        <w:t>E</w:t>
       </w:r>
       <w:r>
         <w:rPr>
           <w:rFonts w:ascii="Calibri" w:hAnsi="Calibri" w:cs="Calibri" w:hint="eastAsia"/>
         </w:rPr>
-        <w:t>utput:</w:t>
-      </w:r>
-      <w:r>
-        <w:rPr>
-          <w:rFonts w:ascii="Calibri" w:hAnsi="Calibri" w:cs="Calibri"/>
-        </w:rPr>
-        <w:t xml:space="preserve"> </w:t>
-      </w:r>
-    </w:p>
-    <w:p>
-      <w:pPr>
-        <w:widowControl/>
-        <w:spacing w:line="240" w:lineRule="auto"/>
-        <w:ind w:firstLineChars="0" w:firstLine="0"/>
-        <w:rPr>
-          <w:rFonts w:ascii="Calibri" w:hAnsi="Calibri" w:cs="Calibri"/>
-        </w:rPr>
-      </w:pPr>
-    </w:p>
-    <w:p>
-      <w:pPr>
-        <w:widowControl/>
-        <w:spacing w:line="240" w:lineRule="auto"/>
-        <w:ind w:firstLineChars="0" w:firstLine="0"/>
-        <w:rPr>
-          <w:rFonts w:ascii="Calibri" w:hAnsi="Calibri" w:cs="Calibri"/>
-        </w:rPr>
-      </w:pPr>
+        <w:t>rror</w:t>
+      </w:r>
+      <w:r>
+        <w:rPr>
+          <w:rFonts w:ascii="Calibri" w:hAnsi="Calibri" w:cs="Calibri"/>
+        </w:rPr>
+        <w:t xml:space="preserve"> detection</w:t>
+      </w:r>
+    </w:p>
+    <w:p>
+      <w:pPr>
+        <w:widowControl/>
+        <w:spacing w:line="240" w:lineRule="auto"/>
+        <w:ind w:firstLineChars="0" w:firstLine="0"/>
+        <w:rPr>
+          <w:rFonts w:ascii="Calibri" w:hAnsi="Calibri" w:cs="Calibri"/>
+        </w:rPr>
+      </w:pPr>
+    </w:p>
+    <w:p>
+      <w:pPr>
+        <w:widowControl/>
+        <w:spacing w:line="240" w:lineRule="auto"/>
+        <w:ind w:firstLineChars="0" w:firstLine="0"/>
+        <w:rPr>
+          <w:rFonts w:ascii="Calibri" w:hAnsi="Calibri" w:cs="Calibri"/>
+        </w:rPr>
+      </w:pPr>
+      <w:r>
+        <w:rPr>
+          <w:rFonts w:ascii="Calibri" w:hAnsi="Calibri" w:cs="Calibri"/>
+        </w:rPr>
+        <w:t>Illegal letters or empty string</w:t>
+      </w:r>
+    </w:p>
+    <w:p>
+      <w:pPr>
+        <w:widowControl/>
+        <w:spacing w:line="240" w:lineRule="auto"/>
+        <w:ind w:firstLineChars="0" w:firstLine="0"/>
+        <w:rPr>
+          <w:rFonts w:ascii="Calibri" w:hAnsi="Calibri" w:cs="Calibri"/>
+        </w:rPr>
+      </w:pPr>
+    </w:p>
+    <w:p>
+      <w:pPr>
+        <w:widowControl/>
+        <w:spacing w:line="240" w:lineRule="auto"/>
+        <w:ind w:firstLineChars="0" w:firstLine="0"/>
+        <w:rPr>
+          <w:rFonts w:ascii="Calibri" w:hAnsi="Calibri" w:cs="Calibri" w:hint="eastAsia"/>
+        </w:rPr>
+      </w:pPr>
+      <w:r>
+        <w:rPr>
+          <w:noProof/>
+        </w:rPr>
+        <w:drawing>
+          <wp:inline distT="0" distB="0" distL="0" distR="0" wp14:anchorId="787BF618" wp14:editId="469CEA2F">
+            <wp:extent cx="2600325" cy="914400"/>
+            <wp:effectExtent l="0" t="0" r="9525" b="0"/>
+            <wp:docPr id="3" name="图片 3"/>
+            <wp:cNvGraphicFramePr>
+              <a:graphicFrameLocks xmlns:a="http://schemas.openxmlformats.org/drawingml/2006/main" noChangeAspect="1"/>
+            </wp:cNvGraphicFramePr>
+            <a:graphic xmlns:a="http://schemas.openxmlformats.org/drawingml/2006/main">
+              <a:graphicData uri="http://schemas.openxmlformats.org/drawingml/2006/picture">
+                <pic:pic xmlns:pic="http://schemas.openxmlformats.org/drawingml/2006/picture">
+                  <pic:nvPicPr>
+                    <pic:cNvPr id="1" name=""/>
+                    <pic:cNvPicPr/>
+                  </pic:nvPicPr>
+                  <pic:blipFill>
+                    <a:blip r:embed="rId8"/>
+                    <a:stretch>
+                      <a:fillRect/>
+                    </a:stretch>
+                  </pic:blipFill>
+                  <pic:spPr>
+                    <a:xfrm>
+                      <a:off x="0" y="0"/>
+                      <a:ext cx="2600325" cy="914400"/>
+                    </a:xfrm>
+                    <a:prstGeom prst="rect">
+                      <a:avLst/>
+                    </a:prstGeom>
+                  </pic:spPr>
+                </pic:pic>
+              </a:graphicData>
+            </a:graphic>
+          </wp:inline>
+        </w:drawing>
+      </w:r>
     </w:p>
     <w:p>
       <w:pPr>
@@ -184,6 +551,16 @@
           <w:rFonts w:ascii="Calibri" w:hAnsi="Calibri" w:cs="Calibri"/>
         </w:rPr>
       </w:pPr>
+    </w:p>
+    <w:p>
+      <w:pPr>
+        <w:widowControl/>
+        <w:spacing w:line="240" w:lineRule="auto"/>
+        <w:ind w:firstLineChars="0" w:firstLine="0"/>
+        <w:rPr>
+          <w:rFonts w:ascii="Calibri" w:hAnsi="Calibri" w:cs="Calibri"/>
+        </w:rPr>
+      </w:pPr>
       <w:r>
         <w:rPr>
           <w:rFonts w:ascii="Calibri" w:hAnsi="Calibri" w:cs="Calibri"/>
@@ -200,6 +577,16 @@
           <w:rFonts w:ascii="Calibri" w:hAnsi="Calibri" w:cs="Calibri"/>
         </w:rPr>
       </w:pPr>
+    </w:p>
+    <w:p>
+      <w:pPr>
+        <w:widowControl/>
+        <w:spacing w:line="240" w:lineRule="auto"/>
+        <w:ind w:firstLineChars="0" w:firstLine="0"/>
+        <w:rPr>
+          <w:rFonts w:ascii="Calibri" w:hAnsi="Calibri" w:cs="Calibri"/>
+        </w:rPr>
+      </w:pPr>
       <w:r>
         <w:rPr>
           <w:rFonts w:ascii="Calibri" w:hAnsi="Calibri" w:cs="Calibri"/>
@@ -222,6 +609,46 @@
           <w:rFonts w:ascii="Calibri" w:hAnsi="Calibri" w:cs="Calibri"/>
         </w:rPr>
       </w:pPr>
+      <w:r>
+        <w:rPr>
+          <w:noProof/>
+        </w:rPr>
+        <w:drawing>
+          <wp:inline distT="0" distB="0" distL="0" distR="0" wp14:anchorId="7B242A8A" wp14:editId="3580E52C">
+            <wp:extent cx="4943475" cy="819150"/>
+            <wp:effectExtent l="0" t="0" r="9525" b="0"/>
+            <wp:docPr id="5" name="图片 5"/>
+            <wp:cNvGraphicFramePr>
+              <a:graphicFrameLocks xmlns:a="http://schemas.openxmlformats.org/drawingml/2006/main" noChangeAspect="1"/>
+            </wp:cNvGraphicFramePr>
+            <a:graphic xmlns:a="http://schemas.openxmlformats.org/drawingml/2006/main">
+              <a:graphicData uri="http://schemas.openxmlformats.org/drawingml/2006/picture">
+                <pic:pic xmlns:pic="http://schemas.openxmlformats.org/drawingml/2006/picture">
+                  <pic:nvPicPr>
+                    <pic:cNvPr id="1" name=""/>
+                    <pic:cNvPicPr/>
+                  </pic:nvPicPr>
+                  <pic:blipFill>
+                    <a:blip r:embed="rId9"/>
+                    <a:stretch>
+                      <a:fillRect/>
+                    </a:stretch>
+                  </pic:blipFill>
+                  <pic:spPr>
+                    <a:xfrm>
+                      <a:off x="0" y="0"/>
+                      <a:ext cx="4943475" cy="819150"/>
+                    </a:xfrm>
+                    <a:prstGeom prst="rect">
+                      <a:avLst/>
+                    </a:prstGeom>
+                  </pic:spPr>
+                </pic:pic>
+              </a:graphicData>
+            </a:graphic>
+          </wp:inline>
+        </w:drawing>
+      </w:r>
     </w:p>
     <w:p>
       <w:pPr>
@@ -245,7 +672,7 @@
         <w:spacing w:line="240" w:lineRule="auto"/>
         <w:ind w:firstLineChars="0" w:firstLine="0"/>
         <w:rPr>
-          <w:rFonts w:ascii="Calibri" w:hAnsi="Calibri" w:cs="Calibri" w:hint="eastAsia"/>
+          <w:rFonts w:ascii="Calibri" w:hAnsi="Calibri" w:cs="Calibri"/>
         </w:rPr>
       </w:pPr>
     </w:p>
@@ -281,47 +708,22 @@
       <w:pPr>
         <w:pStyle w:val="ab"/>
         <w:spacing w:before="0" w:beforeAutospacing="0" w:after="0" w:afterAutospacing="0"/>
-        <w:ind w:firstLine="440"/>
+        <w:ind w:left="720" w:firstLine="440"/>
+      </w:pPr>
+      <w:r>
+        <w:rPr>
+          <w:rFonts w:ascii="Calibri" w:hAnsi="Calibri" w:cs="Calibri"/>
+        </w:rPr>
+        <w:tab/>
+      </w:r>
+      <w:r>
         <w:rPr>
           <w:rFonts w:ascii="Courier New" w:hAnsi="Courier New" w:cs="Courier New"/>
           <w:color w:val="000000"/>
           <w:sz w:val="22"/>
           <w:szCs w:val="22"/>
         </w:rPr>
-      </w:pPr>
-      <w:r>
-        <w:rPr>
-          <w:rFonts w:ascii="Calibri" w:hAnsi="Calibri" w:cs="Calibri"/>
-        </w:rPr>
-        <w:tab/>
-      </w:r>
-    </w:p>
-    <w:p>
-      <w:pPr>
-        <w:widowControl/>
-        <w:spacing w:line="240" w:lineRule="auto"/>
-        <w:ind w:firstLineChars="0" w:firstLine="0"/>
-        <w:rPr>
-          <w:rFonts w:ascii="Calibri" w:hAnsi="Calibri" w:cs="Calibri"/>
-        </w:rPr>
-      </w:pPr>
-      <w:r>
-        <w:rPr>
-          <w:rFonts w:ascii="Calibri" w:hAnsi="Calibri" w:cs="Calibri"/>
-        </w:rPr>
-        <w:t>O</w:t>
-      </w:r>
-      <w:r>
-        <w:rPr>
-          <w:rFonts w:ascii="Calibri" w:hAnsi="Calibri" w:cs="Calibri" w:hint="eastAsia"/>
-        </w:rPr>
-        <w:t>utput:</w:t>
-      </w:r>
-      <w:r>
-        <w:rPr>
-          <w:rFonts w:ascii="Calibri" w:hAnsi="Calibri" w:cs="Calibri"/>
-        </w:rPr>
-        <w:t xml:space="preserve"> </w:t>
+        <w:t>T T C G C T </w:t>
       </w:r>
     </w:p>
     <w:p>
@@ -338,52 +740,389 @@
       </w:pPr>
       <w:r>
         <w:rPr>
-          <w:rFonts w:ascii="Calibri" w:hAnsi="Calibri" w:cs="Calibri"/>
+          <w:rFonts w:ascii="Courier New" w:hAnsi="Courier New" w:cs="Courier New"/>
+          <w:color w:val="000000"/>
+          <w:sz w:val="22"/>
+          <w:szCs w:val="22"/>
         </w:rPr>
         <w:tab/>
       </w:r>
-    </w:p>
-    <w:p>
-      <w:pPr>
-        <w:widowControl/>
-        <w:spacing w:line="240" w:lineRule="auto"/>
-        <w:ind w:firstLineChars="0" w:firstLine="0"/>
-        <w:rPr>
-          <w:rFonts w:ascii="Calibri" w:hAnsi="Calibri" w:cs="Calibri"/>
-        </w:rPr>
-      </w:pPr>
-    </w:p>
-    <w:p>
-      <w:pPr>
-        <w:widowControl/>
-        <w:spacing w:line="240" w:lineRule="auto"/>
-        <w:ind w:firstLineChars="0" w:firstLine="0"/>
+      <w:r>
+        <w:rPr>
+          <w:rFonts w:ascii="Courier New" w:hAnsi="Courier New" w:cs="Courier New"/>
+          <w:color w:val="000000"/>
+          <w:sz w:val="22"/>
+          <w:szCs w:val="22"/>
+        </w:rPr>
+        <w:tab/>
+        <w:t>A A G G C T</w:t>
+      </w:r>
+    </w:p>
+    <w:p>
+      <w:pPr>
+        <w:widowControl/>
+        <w:spacing w:line="240" w:lineRule="auto"/>
+        <w:ind w:firstLineChars="0" w:firstLine="0"/>
+        <w:rPr>
+          <w:rFonts w:ascii="Calibri" w:hAnsi="Calibri" w:cs="Calibri"/>
+        </w:rPr>
+      </w:pPr>
+      <w:r>
+        <w:rPr>
+          <w:rFonts w:ascii="Calibri" w:hAnsi="Calibri" w:cs="Calibri"/>
+        </w:rPr>
+        <w:t>O</w:t>
+      </w:r>
+      <w:r>
         <w:rPr>
           <w:rFonts w:ascii="Calibri" w:hAnsi="Calibri" w:cs="Calibri" w:hint="eastAsia"/>
         </w:rPr>
-      </w:pPr>
+        <w:t>utput:</w:t>
+      </w:r>
       <w:r>
         <w:rPr>
           <w:rFonts w:ascii="Calibri" w:hAnsi="Calibri" w:cs="Calibri"/>
         </w:rPr>
         <w:t xml:space="preserve"> </w:t>
       </w:r>
+    </w:p>
+    <w:p>
+      <w:pPr>
+        <w:pStyle w:val="ab"/>
+        <w:spacing w:before="0" w:beforeAutospacing="0" w:after="0" w:afterAutospacing="0"/>
+        <w:ind w:left="720" w:firstLine="440"/>
+      </w:pPr>
+      <w:r>
+        <w:rPr>
+          <w:rFonts w:ascii="Calibri" w:hAnsi="Calibri" w:cs="Calibri"/>
+        </w:rPr>
+        <w:tab/>
+      </w:r>
+      <w:r>
+        <w:rPr>
+          <w:rFonts w:ascii="Courier New" w:hAnsi="Courier New" w:cs="Courier New"/>
+          <w:color w:val="000000"/>
+          <w:sz w:val="22"/>
+          <w:szCs w:val="22"/>
+        </w:rPr>
+        <w:t>T T C G C _ T </w:t>
+      </w:r>
+    </w:p>
+    <w:p>
+      <w:pPr>
+        <w:pStyle w:val="ab"/>
+        <w:spacing w:before="0" w:beforeAutospacing="0" w:after="0" w:afterAutospacing="0"/>
+        <w:ind w:firstLine="440"/>
+        <w:rPr>
+          <w:rFonts w:ascii="Courier New" w:hAnsi="Courier New" w:cs="Courier New"/>
+          <w:color w:val="000000"/>
+          <w:sz w:val="22"/>
+          <w:szCs w:val="22"/>
+        </w:rPr>
+      </w:pPr>
+      <w:r>
+        <w:rPr>
+          <w:rFonts w:ascii="Courier New" w:hAnsi="Courier New" w:cs="Courier New"/>
+          <w:color w:val="000000"/>
+          <w:sz w:val="22"/>
+          <w:szCs w:val="22"/>
+        </w:rPr>
+        <w:tab/>
+      </w:r>
+      <w:r>
+        <w:rPr>
+          <w:rFonts w:ascii="Courier New" w:hAnsi="Courier New" w:cs="Courier New"/>
+          <w:color w:val="000000"/>
+          <w:sz w:val="22"/>
+          <w:szCs w:val="22"/>
+        </w:rPr>
+        <w:tab/>
+        <w:t>A A G _ G C T</w:t>
+      </w:r>
+      <w:r>
+        <w:rPr>
+          <w:rFonts w:ascii="Courier New" w:hAnsi="Courier New" w:cs="Courier New"/>
+          <w:color w:val="000000"/>
+          <w:sz w:val="22"/>
+          <w:szCs w:val="22"/>
+        </w:rPr>
+        <w:tab/>
+      </w:r>
+      <w:r>
+        <w:rPr>
+          <w:rFonts w:ascii="Arial" w:hAnsi="Arial" w:cs="Arial"/>
+          <w:i/>
+          <w:iCs/>
+          <w:color w:val="000000"/>
+          <w:sz w:val="22"/>
+          <w:szCs w:val="22"/>
+        </w:rPr>
+        <w:t>(or equivalent solution)</w:t>
+      </w:r>
+    </w:p>
+    <w:p>
+      <w:pPr>
+        <w:widowControl/>
+        <w:spacing w:line="240" w:lineRule="auto"/>
+        <w:ind w:firstLineChars="0" w:firstLine="0"/>
+        <w:rPr>
+          <w:rFonts w:ascii="Calibri" w:hAnsi="Calibri" w:cs="Calibri"/>
+        </w:rPr>
+      </w:pPr>
+    </w:p>
+    <w:p>
+      <w:pPr>
+        <w:widowControl/>
+        <w:spacing w:line="240" w:lineRule="auto"/>
+        <w:ind w:firstLineChars="0" w:firstLine="0"/>
+        <w:rPr>
+          <w:rFonts w:ascii="Calibri" w:hAnsi="Calibri" w:cs="Calibri"/>
+        </w:rPr>
+      </w:pPr>
+      <w:r>
+        <w:rPr>
+          <w:noProof/>
+        </w:rPr>
+        <w:drawing>
+          <wp:inline distT="0" distB="0" distL="0" distR="0" wp14:anchorId="471950AD" wp14:editId="3138D21E">
+            <wp:extent cx="4953000" cy="1123950"/>
+            <wp:effectExtent l="0" t="0" r="0" b="0"/>
+            <wp:docPr id="6" name="图片 6"/>
+            <wp:cNvGraphicFramePr>
+              <a:graphicFrameLocks xmlns:a="http://schemas.openxmlformats.org/drawingml/2006/main" noChangeAspect="1"/>
+            </wp:cNvGraphicFramePr>
+            <a:graphic xmlns:a="http://schemas.openxmlformats.org/drawingml/2006/main">
+              <a:graphicData uri="http://schemas.openxmlformats.org/drawingml/2006/picture">
+                <pic:pic xmlns:pic="http://schemas.openxmlformats.org/drawingml/2006/picture">
+                  <pic:nvPicPr>
+                    <pic:cNvPr id="1" name=""/>
+                    <pic:cNvPicPr/>
+                  </pic:nvPicPr>
+                  <pic:blipFill>
+                    <a:blip r:embed="rId10"/>
+                    <a:stretch>
+                      <a:fillRect/>
+                    </a:stretch>
+                  </pic:blipFill>
+                  <pic:spPr>
+                    <a:xfrm>
+                      <a:off x="0" y="0"/>
+                      <a:ext cx="4953000" cy="1123950"/>
+                    </a:xfrm>
+                    <a:prstGeom prst="rect">
+                      <a:avLst/>
+                    </a:prstGeom>
+                  </pic:spPr>
+                </pic:pic>
+              </a:graphicData>
+            </a:graphic>
+          </wp:inline>
+        </w:drawing>
+      </w:r>
+    </w:p>
+    <w:p>
+      <w:pPr>
+        <w:widowControl/>
+        <w:spacing w:line="240" w:lineRule="auto"/>
+        <w:ind w:firstLineChars="0" w:firstLine="0"/>
+        <w:rPr>
+          <w:rFonts w:ascii="Calibri" w:hAnsi="Calibri" w:cs="Calibri" w:hint="eastAsia"/>
+        </w:rPr>
+      </w:pPr>
+      <w:r>
+        <w:rPr>
+          <w:rFonts w:ascii="Calibri" w:hAnsi="Calibri" w:cs="Calibri" w:hint="eastAsia"/>
+        </w:rPr>
+        <w:t>(</w:t>
+      </w:r>
+      <w:r>
+        <w:rPr>
+          <w:rFonts w:ascii="Calibri" w:hAnsi="Calibri" w:cs="Calibri"/>
+        </w:rPr>
+        <w:t xml:space="preserve">This is an equivalent solution to sample output because </w:t>
+      </w:r>
+      <w:r>
+        <w:rPr>
+          <w:rFonts w:ascii="Calibri" w:hAnsi="Calibri" w:cs="Calibri"/>
+          <w:color w:val="000000"/>
+        </w:rPr>
+        <w:t xml:space="preserve">T - T,  C - C, and T </w:t>
+      </w:r>
+      <w:r>
+        <w:rPr>
+          <w:rFonts w:ascii="Calibri" w:hAnsi="Calibri" w:cs="Calibri"/>
+          <w:color w:val="000000"/>
+        </w:rPr>
+        <w:t>–</w:t>
+      </w:r>
+      <w:r>
+        <w:rPr>
+          <w:rFonts w:ascii="Calibri" w:hAnsi="Calibri" w:cs="Calibri"/>
+          <w:color w:val="000000"/>
+        </w:rPr>
+        <w:t xml:space="preserve"> C</w:t>
+      </w:r>
+      <w:r>
+        <w:rPr>
+          <w:rFonts w:ascii="Calibri" w:hAnsi="Calibri" w:cs="Calibri"/>
+          <w:color w:val="000000"/>
+        </w:rPr>
+        <w:t xml:space="preserve"> are with the same penalty</w:t>
+      </w:r>
+      <w:r>
+        <w:rPr>
+          <w:rFonts w:ascii="Calibri" w:hAnsi="Calibri" w:cs="Calibri"/>
+        </w:rPr>
+        <w:t>)</w:t>
+      </w:r>
+    </w:p>
+    <w:p>
+      <w:pPr>
+        <w:widowControl/>
+        <w:spacing w:line="240" w:lineRule="auto"/>
+        <w:ind w:firstLineChars="0" w:firstLine="0"/>
+        <w:rPr>
+          <w:rFonts w:ascii="Calibri" w:hAnsi="Calibri" w:cs="Calibri"/>
+        </w:rPr>
+      </w:pPr>
+      <w:r>
+        <w:rPr>
+          <w:rFonts w:ascii="Calibri" w:hAnsi="Calibri" w:cs="Calibri"/>
+        </w:rPr>
+        <w:t xml:space="preserve"> </w:t>
+      </w:r>
       <w:r>
         <w:rPr>
           <w:rFonts w:ascii="Calibri" w:hAnsi="Calibri" w:cs="Calibri"/>
         </w:rPr>
         <w:br w:type="page"/>
       </w:r>
-    </w:p>
-    <w:p>
-      <w:pPr>
-        <w:widowControl/>
-        <w:spacing w:line="240" w:lineRule="auto"/>
-        <w:ind w:firstLineChars="0" w:firstLine="0"/>
-        <w:rPr>
-          <w:rFonts w:ascii="Calibri" w:hAnsi="Calibri" w:cs="Calibri"/>
-        </w:rPr>
-      </w:pPr>
+      <w:r>
+        <w:rPr>
+          <w:rFonts w:ascii="Calibri" w:hAnsi="Calibri" w:cs="Calibri"/>
+        </w:rPr>
+        <w:t>E</w:t>
+      </w:r>
+      <w:r>
+        <w:rPr>
+          <w:rFonts w:ascii="Calibri" w:hAnsi="Calibri" w:cs="Calibri" w:hint="eastAsia"/>
+        </w:rPr>
+        <w:t>rror</w:t>
+      </w:r>
+      <w:r>
+        <w:rPr>
+          <w:rFonts w:ascii="Calibri" w:hAnsi="Calibri" w:cs="Calibri"/>
+        </w:rPr>
+        <w:t xml:space="preserve"> detection</w:t>
+      </w:r>
+      <w:r>
+        <w:rPr>
+          <w:rFonts w:ascii="Calibri" w:hAnsi="Calibri" w:cs="Calibri"/>
+        </w:rPr>
+        <w:t xml:space="preserve"> (Same as HW8.3)</w:t>
+      </w:r>
+    </w:p>
+    <w:p>
+      <w:pPr>
+        <w:widowControl/>
+        <w:spacing w:line="240" w:lineRule="auto"/>
+        <w:ind w:firstLineChars="0" w:firstLine="0"/>
+        <w:rPr>
+          <w:rFonts w:ascii="Calibri" w:hAnsi="Calibri" w:cs="Calibri"/>
+        </w:rPr>
+      </w:pPr>
+    </w:p>
+    <w:p>
+      <w:pPr>
+        <w:widowControl/>
+        <w:spacing w:line="240" w:lineRule="auto"/>
+        <w:ind w:firstLineChars="0" w:firstLine="0"/>
+        <w:rPr>
+          <w:rFonts w:ascii="Calibri" w:hAnsi="Calibri" w:cs="Calibri"/>
+        </w:rPr>
+      </w:pPr>
+      <w:r>
+        <w:rPr>
+          <w:rFonts w:ascii="Calibri" w:hAnsi="Calibri" w:cs="Calibri"/>
+        </w:rPr>
+        <w:t>Illegal letters or empty string</w:t>
+      </w:r>
+    </w:p>
+    <w:p>
+      <w:pPr>
+        <w:widowControl/>
+        <w:spacing w:line="240" w:lineRule="auto"/>
+        <w:ind w:firstLineChars="0" w:firstLine="0"/>
+        <w:rPr>
+          <w:rFonts w:ascii="Calibri" w:hAnsi="Calibri" w:cs="Calibri"/>
+        </w:rPr>
+      </w:pPr>
+    </w:p>
+    <w:p>
+      <w:pPr>
+        <w:widowControl/>
+        <w:spacing w:line="240" w:lineRule="auto"/>
+        <w:ind w:firstLineChars="0" w:firstLine="0"/>
+        <w:rPr>
+          <w:rFonts w:ascii="Calibri" w:hAnsi="Calibri" w:cs="Calibri" w:hint="eastAsia"/>
+        </w:rPr>
+      </w:pPr>
+      <w:r>
+        <w:rPr>
+          <w:noProof/>
+        </w:rPr>
+        <w:drawing>
+          <wp:inline distT="0" distB="0" distL="0" distR="0" wp14:anchorId="64941DB3" wp14:editId="21443ABE">
+            <wp:extent cx="2600325" cy="914400"/>
+            <wp:effectExtent l="0" t="0" r="9525" b="0"/>
+            <wp:docPr id="4" name="图片 4"/>
+            <wp:cNvGraphicFramePr>
+              <a:graphicFrameLocks xmlns:a="http://schemas.openxmlformats.org/drawingml/2006/main" noChangeAspect="1"/>
+            </wp:cNvGraphicFramePr>
+            <a:graphic xmlns:a="http://schemas.openxmlformats.org/drawingml/2006/main">
+              <a:graphicData uri="http://schemas.openxmlformats.org/drawingml/2006/picture">
+                <pic:pic xmlns:pic="http://schemas.openxmlformats.org/drawingml/2006/picture">
+                  <pic:nvPicPr>
+                    <pic:cNvPr id="1" name=""/>
+                    <pic:cNvPicPr/>
+                  </pic:nvPicPr>
+                  <pic:blipFill>
+                    <a:blip r:embed="rId8"/>
+                    <a:stretch>
+                      <a:fillRect/>
+                    </a:stretch>
+                  </pic:blipFill>
+                  <pic:spPr>
+                    <a:xfrm>
+                      <a:off x="0" y="0"/>
+                      <a:ext cx="2600325" cy="914400"/>
+                    </a:xfrm>
+                    <a:prstGeom prst="rect">
+                      <a:avLst/>
+                    </a:prstGeom>
+                  </pic:spPr>
+                </pic:pic>
+              </a:graphicData>
+            </a:graphic>
+          </wp:inline>
+        </w:drawing>
+      </w:r>
+    </w:p>
+    <w:p>
+      <w:pPr>
+        <w:widowControl/>
+        <w:spacing w:line="240" w:lineRule="auto"/>
+        <w:ind w:firstLineChars="0" w:firstLine="0"/>
+        <w:rPr>
+          <w:rFonts w:ascii="Calibri" w:hAnsi="Calibri" w:cs="Calibri" w:hint="eastAsia"/>
+        </w:rPr>
+      </w:pPr>
+      <w:r>
+        <w:rPr>
+          <w:rFonts w:ascii="Calibri" w:hAnsi="Calibri" w:cs="Calibri"/>
+        </w:rPr>
+        <w:br w:type="page"/>
+      </w:r>
     </w:p>
     <w:p>
       <w:pPr>
@@ -396,19 +1135,11 @@
           <w:shd w:val="clear" w:color="auto" w:fill="FFFFFF"/>
         </w:rPr>
       </w:pPr>
-      <w:proofErr w:type="spellStart"/>
-      <w:r>
-        <w:rPr>
-          <w:rFonts w:ascii="Calibri" w:hAnsi="Calibri" w:cs="Calibri"/>
-        </w:rPr>
-        <w:t>Leetcode</w:t>
-      </w:r>
-      <w:proofErr w:type="spellEnd"/>
-      <w:r>
-        <w:rPr>
-          <w:rFonts w:ascii="Calibri" w:hAnsi="Calibri" w:cs="Calibri"/>
-        </w:rPr>
-        <w:t xml:space="preserve"> </w:t>
+      <w:r>
+        <w:rPr>
+          <w:rFonts w:ascii="Calibri" w:hAnsi="Calibri" w:cs="Calibri"/>
+        </w:rPr>
+        <w:t xml:space="preserve">Leetcode </w:t>
       </w:r>
       <w:r>
         <w:rPr>
@@ -459,7 +1190,7 @@
                     </pic:cNvPicPr>
                   </pic:nvPicPr>
                   <pic:blipFill>
-                    <a:blip r:embed="rId6" cstate="print">
+                    <a:blip r:embed="rId11" cstate="print">
                       <a:extLst>
                         <a:ext uri="{28A0092B-C50C-407E-A947-70E740481C1C}">
                           <a14:useLocalDpi xmlns:a14="http://schemas.microsoft.com/office/drawing/2010/main" val="0"/>
@@ -522,19 +1253,11 @@
           <w:rFonts w:ascii="Calibri" w:hAnsi="Calibri" w:cs="Calibri"/>
         </w:rPr>
       </w:pPr>
-      <w:proofErr w:type="spellStart"/>
-      <w:r>
-        <w:rPr>
-          <w:rFonts w:ascii="Calibri" w:hAnsi="Calibri" w:cs="Calibri"/>
-        </w:rPr>
-        <w:t>LeetCode</w:t>
-      </w:r>
-      <w:proofErr w:type="spellEnd"/>
-      <w:r>
-        <w:rPr>
-          <w:rFonts w:ascii="Calibri" w:hAnsi="Calibri" w:cs="Calibri"/>
-        </w:rPr>
-        <w:t xml:space="preserve"> </w:t>
+      <w:r>
+        <w:rPr>
+          <w:rFonts w:ascii="Calibri" w:hAnsi="Calibri" w:cs="Calibri"/>
+        </w:rPr>
+        <w:t xml:space="preserve">LeetCode </w:t>
       </w:r>
       <w:r>
         <w:rPr>
@@ -580,7 +1303,7 @@
                     <pic:cNvPicPr/>
                   </pic:nvPicPr>
                   <pic:blipFill>
-                    <a:blip r:embed="rId7" cstate="print">
+                    <a:blip r:embed="rId12" cstate="print">
                       <a:extLst>
                         <a:ext uri="{28A0092B-C50C-407E-A947-70E740481C1C}">
                           <a14:useLocalDpi xmlns:a14="http://schemas.microsoft.com/office/drawing/2010/main" val="0"/>
@@ -617,17 +1340,17 @@
       <w:pPr>
         <w:ind w:firstLineChars="0" w:firstLine="0"/>
         <w:rPr>
-          <w:rFonts w:ascii="Calibri" w:hAnsi="Calibri" w:cs="Calibri" w:hint="eastAsia"/>
+          <w:rFonts w:ascii="Calibri" w:hAnsi="Calibri" w:cs="Calibri"/>
         </w:rPr>
       </w:pPr>
     </w:p>
     <w:sectPr>
-      <w:headerReference w:type="even" r:id="rId8"/>
-      <w:headerReference w:type="default" r:id="rId9"/>
-      <w:footerReference w:type="even" r:id="rId10"/>
-      <w:footerReference w:type="default" r:id="rId11"/>
-      <w:headerReference w:type="first" r:id="rId12"/>
-      <w:footerReference w:type="first" r:id="rId13"/>
+      <w:headerReference w:type="even" r:id="rId13"/>
+      <w:headerReference w:type="default" r:id="rId14"/>
+      <w:footerReference w:type="even" r:id="rId15"/>
+      <w:footerReference w:type="default" r:id="rId16"/>
+      <w:headerReference w:type="first" r:id="rId17"/>
+      <w:footerReference w:type="first" r:id="rId18"/>
       <w:pgSz w:w="11906" w:h="16838"/>
       <w:pgMar w:top="1440" w:right="1800" w:bottom="1440" w:left="1800" w:header="851" w:footer="992" w:gutter="0"/>
       <w:cols w:space="425"/>

</xml_diff>